<commit_message>
column percentage instead of raw percentage
</commit_message>
<xml_diff>
--- a/exemplar-activity-2.docx
+++ b/exemplar-activity-2.docx
@@ -1907,6 +1907,17 @@
           <w:rStyle w:val="NormalTok"/>
         </w:rPr>
         <w:t xml:space="preserve">(tabR)</w:t>
+      </w:r>
+    </w:p>
+    <w:p>
+      <w:pPr>
+        <w:pStyle w:val="SourceCode"/>
+      </w:pPr>
+      <w:r>
+        <w:rPr>
+          <w:rStyle w:val="VerbatimChar"/>
+        </w:rPr>
+        <w:t xml:space="preserve">## [1] 0.155449</w:t>
       </w:r>
     </w:p>
     <w:sectPr/>

</xml_diff>

<commit_message>
axis stacked bar chart
</commit_message>
<xml_diff>
--- a/exemplar-activity-2.docx
+++ b/exemplar-activity-2.docx
@@ -1296,6 +1296,90 @@
           <w:rStyle w:val="StringTok"/>
         </w:rPr>
         <w:t xml:space="preserve">"fill"</w:t>
+      </w:r>
+      <w:r>
+        <w:rPr>
+          <w:rStyle w:val="NormalTok"/>
+        </w:rPr>
+        <w:t xml:space="preserve">) </w:t>
+      </w:r>
+      <w:r>
+        <w:rPr>
+          <w:rStyle w:val="SpecialCharTok"/>
+        </w:rPr>
+        <w:t xml:space="preserve">+</w:t>
+      </w:r>
+      <w:r>
+        <w:br/>
+      </w:r>
+      <w:r>
+        <w:rPr>
+          <w:rStyle w:val="NormalTok"/>
+        </w:rPr>
+        <w:t xml:space="preserve">  </w:t>
+      </w:r>
+      <w:r>
+        <w:rPr>
+          <w:rStyle w:val="FunctionTok"/>
+        </w:rPr>
+        <w:t xml:space="preserve">labs</w:t>
+      </w:r>
+      <w:r>
+        <w:rPr>
+          <w:rStyle w:val="NormalTok"/>
+        </w:rPr>
+        <w:t xml:space="preserve">(</w:t>
+      </w:r>
+      <w:r>
+        <w:rPr>
+          <w:rStyle w:val="AttributeTok"/>
+        </w:rPr>
+        <w:t xml:space="preserve">x =</w:t>
+      </w:r>
+      <w:r>
+        <w:rPr>
+          <w:rStyle w:val="NormalTok"/>
+        </w:rPr>
+        <w:t xml:space="preserve"> </w:t>
+      </w:r>
+      <w:r>
+        <w:rPr>
+          <w:rStyle w:val="StringTok"/>
+        </w:rPr>
+        <w:t xml:space="preserve">"Victimization"</w:t>
+      </w:r>
+      <w:r>
+        <w:rPr>
+          <w:rStyle w:val="NormalTok"/>
+        </w:rPr>
+        <w:t xml:space="preserve">,</w:t>
+      </w:r>
+      <w:r>
+        <w:br/>
+      </w:r>
+      <w:r>
+        <w:rPr>
+          <w:rStyle w:val="NormalTok"/>
+        </w:rPr>
+        <w:t xml:space="preserve">       </w:t>
+      </w:r>
+      <w:r>
+        <w:rPr>
+          <w:rStyle w:val="AttributeTok"/>
+        </w:rPr>
+        <w:t xml:space="preserve">fill =</w:t>
+      </w:r>
+      <w:r>
+        <w:rPr>
+          <w:rStyle w:val="NormalTok"/>
+        </w:rPr>
+        <w:t xml:space="preserve"> </w:t>
+      </w:r>
+      <w:r>
+        <w:rPr>
+          <w:rStyle w:val="StringTok"/>
+        </w:rPr>
+        <w:t xml:space="preserve">'Trust in police'</w:t>
       </w:r>
       <w:r>
         <w:rPr>

</xml_diff>